<commit_message>
added final Report in pdf and doc format
</commit_message>
<xml_diff>
--- a/Report/Chapter1.docx
+++ b/Report/Chapter1.docx
@@ -1112,6 +1112,7 @@
       <w:pPr>
         <w:spacing w:line="0" w:lineRule="atLeast"/>
         <w:ind w:left="2660"/>
+        <w:jc w:val="center"/>
         <w:rPr>
           <w:sz w:val="24"/>
         </w:rPr>
@@ -4186,6 +4187,7 @@
         <w:dataBinding w:prefixMappings="xmlns:ns0='http://purl.org/dc/elements/1.1/' xmlns:ns1='http://schemas.openxmlformats.org/package/2006/metadata/core-properties' " w:xpath="/ns1:coreProperties[1]/ns0:title[1]" w:storeItemID="{6C3C8BC8-F283-45AE-878A-BAB7291924A1}"/>
         <w:text/>
       </w:sdtPr>
+      <w:sdtEndPr/>
       <w:sdtContent>
         <w:r>
           <w:rPr>
@@ -4233,6 +4235,7 @@
         <w:dataBinding w:prefixMappings="xmlns:ns0='http://purl.org/dc/elements/1.1/' xmlns:ns1='http://schemas.openxmlformats.org/package/2006/metadata/core-properties' " w:xpath="/ns1:coreProperties[1]/ns0:title[1]" w:storeItemID="{6C3C8BC8-F283-45AE-878A-BAB7291924A1}"/>
         <w:text/>
       </w:sdtPr>
+      <w:sdtEndPr/>
       <w:sdtContent>
         <w:r>
           <w:rPr>
@@ -5326,7 +5329,7 @@
     <w:charset w:val="00"/>
     <w:family w:val="swiss"/>
     <w:pitch w:val="variable"/>
-    <w:sig w:usb0="E1002AFF" w:usb1="4000ACFF" w:usb2="00000009" w:usb3="00000000" w:csb0="000001FF" w:csb1="00000000"/>
+    <w:sig w:usb0="E4002EFF" w:usb1="C000247B" w:usb2="00000009" w:usb3="00000000" w:csb0="000001FF" w:csb1="00000000"/>
   </w:font>
   <w:font w:name="Tunga">
     <w:panose1 w:val="00000400000000000000"/>
@@ -5384,7 +5387,9 @@
   <w:rsids>
     <w:rsidRoot w:val="00B572A5"/>
     <w:rsid w:val="0064627B"/>
+    <w:rsid w:val="00AC6925"/>
     <w:rsid w:val="00B572A5"/>
+    <w:rsid w:val="00D61561"/>
   </w:rsids>
   <m:mathPr>
     <m:mathFont m:val="Cambria Math"/>
@@ -5833,22 +5838,6 @@
     <w:semiHidden/>
     <w:unhideWhenUsed/>
   </w:style>
-  <w:style w:type="paragraph" w:customStyle="1" w:styleId="3B7356E28EA5471CAB269FE183DA77AA">
-    <w:name w:val="3B7356E28EA5471CAB269FE183DA77AA"/>
-    <w:rsid w:val="00B572A5"/>
-  </w:style>
-  <w:style w:type="paragraph" w:customStyle="1" w:styleId="59B73E2632714F6AB519AE9A5A18989A">
-    <w:name w:val="59B73E2632714F6AB519AE9A5A18989A"/>
-    <w:rsid w:val="00B572A5"/>
-  </w:style>
-  <w:style w:type="paragraph" w:customStyle="1" w:styleId="FF9B8F2165AD49579DC550878792CD97">
-    <w:name w:val="FF9B8F2165AD49579DC550878792CD97"/>
-    <w:rsid w:val="00B572A5"/>
-  </w:style>
-  <w:style w:type="paragraph" w:customStyle="1" w:styleId="9EC3B4A78AF0448B98E835F030DC752B">
-    <w:name w:val="9EC3B4A78AF0448B98E835F030DC752B"/>
-    <w:rsid w:val="00B572A5"/>
-  </w:style>
   <w:style w:type="paragraph" w:customStyle="1" w:styleId="786F2BECE2BF42C68086787D14B46839">
     <w:name w:val="786F2BECE2BF42C68086787D14B46839"/>
     <w:rsid w:val="00B572A5"/>

</xml_diff>